<commit_message>
updated data request access and research proposal
</commit_message>
<xml_diff>
--- a/IPPs-data/Kadel-data-request_access.docx
+++ b/IPPs-data/Kadel-data-request_access.docx
@@ -6,100 +6,56 @@
       <w:pPr>
         <w:ind w:left="1440" w:firstLine="720"/>
         <w:jc w:val="right"/>
-        <w:rPr>
-          <w:lang w:val="en-GB"/>
-        </w:rPr>
-      </w:pPr>
-      <w:r>
-        <w:rPr>
-          <w:lang w:val="en-GB"/>
-        </w:rPr>
-        <w:t>22</w:t>
-      </w:r>
-      <w:r>
-        <w:rPr>
-          <w:lang w:val="en-GB"/>
-        </w:rPr>
+      </w:pPr>
+      <w:r>
+        <w:t>27</w:t>
+      </w:r>
+      <w:r>
         <w:t xml:space="preserve"> </w:t>
       </w:r>
       <w:r>
-        <w:rPr>
-          <w:lang w:val="en-GB"/>
-        </w:rPr>
-        <w:t xml:space="preserve">April </w:t>
-      </w:r>
-      <w:r>
-        <w:rPr>
-          <w:lang w:val="en-GB"/>
-        </w:rPr>
+        <w:t xml:space="preserve">July </w:t>
+      </w:r>
+      <w:r>
         <w:t>2021</w:t>
       </w:r>
     </w:p>
-    <w:p>
-      <w:pPr>
-        <w:rPr>
-          <w:lang w:val="en-GB"/>
-        </w:rPr>
-      </w:pPr>
-    </w:p>
-    <w:p>
-      <w:pPr>
-        <w:rPr>
-          <w:lang w:val="de-DE"/>
-        </w:rPr>
-      </w:pPr>
-      <w:r>
-        <w:rPr>
-          <w:lang w:val="de-DE"/>
-        </w:rPr>
-        <w:t xml:space="preserve">General Manager, </w:t>
-      </w:r>
-    </w:p>
-    <w:p>
-      <w:pPr>
-        <w:rPr>
-          <w:lang w:val="de-DE"/>
-        </w:rPr>
-      </w:pPr>
-      <w:r>
-        <w:rPr>
-          <w:lang w:val="de-DE"/>
-        </w:rPr>
-        <w:t>Sanima Mai Hydro</w:t>
-      </w:r>
-      <w:r>
-        <w:rPr>
-          <w:lang w:val="de-DE"/>
-        </w:rPr>
-        <w:t>power Ltd.</w:t>
-      </w:r>
-      <w:r>
-        <w:rPr>
-          <w:lang w:val="de-DE"/>
-        </w:rPr>
-        <w:t xml:space="preserve">, </w:t>
-      </w:r>
-    </w:p>
-    <w:p>
-      <w:pPr>
-        <w:rPr>
-          <w:lang w:val="de-DE"/>
-        </w:rPr>
-      </w:pPr>
-      <w:r>
-        <w:rPr>
-          <w:lang w:val="de-DE"/>
-        </w:rPr>
+    <w:p/>
+    <w:p>
+      <w:r>
+        <w:t xml:space="preserve">Mr. </w:t>
+      </w:r>
+      <w:r>
+        <w:t xml:space="preserve">Madan </w:t>
+      </w:r>
+      <w:proofErr w:type="spellStart"/>
+      <w:r>
+        <w:t>Timilsena</w:t>
+      </w:r>
+      <w:proofErr w:type="spellEnd"/>
+    </w:p>
+    <w:p>
+      <w:r>
+        <w:t xml:space="preserve">Generation </w:t>
+      </w:r>
+      <w:r>
+        <w:t>Directorate</w:t>
+      </w:r>
+      <w:r>
+        <w:t xml:space="preserve"> </w:t>
+      </w:r>
+    </w:p>
+    <w:p>
+      <w:r>
+        <w:t>Nepal Electricity Authority</w:t>
+      </w:r>
+    </w:p>
+    <w:p>
+      <w:r>
         <w:t>Kathmandu, Nepal</w:t>
       </w:r>
     </w:p>
-    <w:p>
-      <w:pPr>
-        <w:rPr>
-          <w:lang w:val="de-DE"/>
-        </w:rPr>
-      </w:pPr>
-    </w:p>
+    <w:p/>
     <w:p>
       <w:pPr>
         <w:jc w:val="center"/>
@@ -216,13 +172,37 @@
         <w:rPr>
           <w:lang w:val="en-GB"/>
         </w:rPr>
-        <w:t xml:space="preserve"> plans to explore the applications of streamflow forecasting in Nepal. </w:t>
-      </w:r>
-      <w:r>
-        <w:rPr>
-          <w:lang w:val="en-GB"/>
-        </w:rPr>
-        <w:t>He has chosen one of your hydroelectric projects</w:t>
+        <w:t xml:space="preserve"> plans to explore the applications of streamflow forecasting </w:t>
+      </w:r>
+      <w:r>
+        <w:rPr>
+          <w:lang w:val="en-GB"/>
+        </w:rPr>
+        <w:t xml:space="preserve">for the hydroelectric sector </w:t>
+      </w:r>
+      <w:r>
+        <w:rPr>
+          <w:lang w:val="en-GB"/>
+        </w:rPr>
+        <w:t xml:space="preserve">in Nepal. </w:t>
+      </w:r>
+      <w:r>
+        <w:rPr>
+          <w:lang w:val="en-GB"/>
+        </w:rPr>
+        <w:t xml:space="preserve">He has chosen </w:t>
+      </w:r>
+      <w:r>
+        <w:rPr>
+          <w:lang w:val="en-GB"/>
+        </w:rPr>
+        <w:t>two</w:t>
+      </w:r>
+      <w:r>
+        <w:rPr>
+          <w:lang w:val="en-GB"/>
+        </w:rPr>
+        <w:t xml:space="preserve"> hydroelectric projects</w:t>
       </w:r>
       <w:r>
         <w:rPr>
@@ -239,22 +219,56 @@
       <w:proofErr w:type="spellStart"/>
       <w:r>
         <w:rPr>
-          <w:lang w:val="en-GB"/>
-        </w:rPr>
-        <w:t>Sanima</w:t>
+          <w:b/>
+          <w:bCs/>
+          <w:lang w:val="en-GB"/>
+        </w:rPr>
+        <w:t>Kaligandaki</w:t>
       </w:r>
       <w:proofErr w:type="spellEnd"/>
       <w:r>
         <w:rPr>
-          <w:lang w:val="en-GB"/>
-        </w:rPr>
-        <w:t xml:space="preserve"> Mai hydropower </w:t>
-      </w:r>
-      <w:r>
-        <w:rPr>
-          <w:lang w:val="en-GB"/>
-        </w:rPr>
-        <w:t xml:space="preserve">for his research study. </w:t>
+          <w:b/>
+          <w:bCs/>
+          <w:lang w:val="en-GB"/>
+        </w:rPr>
+        <w:t xml:space="preserve"> A</w:t>
+      </w:r>
+      <w:r>
+        <w:rPr>
+          <w:lang w:val="en-GB"/>
+        </w:rPr>
+        <w:t xml:space="preserve"> and </w:t>
+      </w:r>
+      <w:r>
+        <w:rPr>
+          <w:b/>
+          <w:bCs/>
+          <w:lang w:val="en-GB"/>
+        </w:rPr>
+        <w:t xml:space="preserve">Middle </w:t>
+      </w:r>
+      <w:proofErr w:type="spellStart"/>
+      <w:r>
+        <w:rPr>
+          <w:b/>
+          <w:bCs/>
+          <w:lang w:val="en-GB"/>
+        </w:rPr>
+        <w:t>Marsyangdi</w:t>
+      </w:r>
+      <w:proofErr w:type="spellEnd"/>
+      <w:r>
+        <w:rPr>
+          <w:lang w:val="en-GB"/>
+        </w:rPr>
+        <w:t xml:space="preserve"> for his study</w:t>
+      </w:r>
+      <w:r>
+        <w:rPr>
+          <w:lang w:val="en-GB"/>
+        </w:rPr>
+        <w:t xml:space="preserve">. </w:t>
       </w:r>
       <w:r>
         <w:rPr>
@@ -262,259 +276,89 @@
         </w:rPr>
         <w:t>To enable this important research, please provide Mr. Kadel access to the following data:</w:t>
       </w:r>
-    </w:p>
-    <w:tbl>
-      <w:tblPr>
-        <w:tblStyle w:val="TableGrid"/>
-        <w:tblW w:w="0" w:type="auto"/>
-        <w:tblLook w:val="04A0" w:firstRow="1" w:lastRow="0" w:firstColumn="1" w:lastColumn="0" w:noHBand="0" w:noVBand="1"/>
-      </w:tblPr>
-      <w:tblGrid>
-        <w:gridCol w:w="6232"/>
-        <w:gridCol w:w="3118"/>
-      </w:tblGrid>
-      <w:tr>
-        <w:tc>
-          <w:tcPr>
-            <w:tcW w:w="6232" w:type="dxa"/>
-            <w:vAlign w:val="center"/>
-          </w:tcPr>
-          <w:p>
-            <w:pPr>
-              <w:jc w:val="center"/>
-              <w:rPr>
-                <w:lang w:val="en-GB"/>
-              </w:rPr>
-            </w:pPr>
-            <w:r>
-              <w:rPr>
-                <w:lang w:val="en-GB"/>
-              </w:rPr>
-              <w:t>Data</w:t>
-            </w:r>
-          </w:p>
-        </w:tc>
-        <w:tc>
-          <w:tcPr>
-            <w:tcW w:w="3118" w:type="dxa"/>
-            <w:vAlign w:val="center"/>
-          </w:tcPr>
-          <w:p>
-            <w:pPr>
-              <w:jc w:val="center"/>
-              <w:rPr>
-                <w:lang w:val="en-GB"/>
-              </w:rPr>
-            </w:pPr>
-            <w:r>
-              <w:rPr>
-                <w:lang w:val="en-GB"/>
-              </w:rPr>
-              <w:t>Time Period</w:t>
-            </w:r>
-          </w:p>
-        </w:tc>
-      </w:tr>
-      <w:tr>
-        <w:tc>
-          <w:tcPr>
-            <w:tcW w:w="6232" w:type="dxa"/>
-            <w:vAlign w:val="center"/>
-          </w:tcPr>
-          <w:p>
-            <w:pPr>
-              <w:jc w:val="center"/>
-              <w:rPr>
-                <w:lang w:val="en-GB"/>
-              </w:rPr>
-            </w:pPr>
-            <w:r>
-              <w:rPr>
-                <w:lang w:val="en-GB"/>
-              </w:rPr>
-              <w:t>Monthly energy yield as per Power Purchase Agreement</w:t>
-            </w:r>
-          </w:p>
-        </w:tc>
-        <w:tc>
-          <w:tcPr>
-            <w:tcW w:w="3118" w:type="dxa"/>
-            <w:vAlign w:val="center"/>
-          </w:tcPr>
-          <w:p>
-            <w:pPr>
-              <w:jc w:val="center"/>
-              <w:rPr>
-                <w:lang w:val="en-GB"/>
-              </w:rPr>
-            </w:pPr>
-            <w:r>
-              <w:rPr>
-                <w:lang w:val="en-GB"/>
-              </w:rPr>
-              <w:t>NA</w:t>
-            </w:r>
-          </w:p>
-        </w:tc>
-      </w:tr>
-      <w:tr>
-        <w:tc>
-          <w:tcPr>
-            <w:tcW w:w="6232" w:type="dxa"/>
-            <w:vAlign w:val="center"/>
-          </w:tcPr>
-          <w:p>
-            <w:pPr>
-              <w:jc w:val="center"/>
-              <w:rPr>
-                <w:lang w:val="en-GB"/>
-              </w:rPr>
-            </w:pPr>
-            <w:r>
-              <w:rPr>
-                <w:lang w:val="en-GB"/>
-              </w:rPr>
-              <w:t>Salient features of project</w:t>
-            </w:r>
-          </w:p>
-        </w:tc>
-        <w:tc>
-          <w:tcPr>
-            <w:tcW w:w="3118" w:type="dxa"/>
-            <w:vAlign w:val="center"/>
-          </w:tcPr>
-          <w:p>
-            <w:pPr>
-              <w:jc w:val="center"/>
-              <w:rPr>
-                <w:lang w:val="en-GB"/>
-              </w:rPr>
-            </w:pPr>
-            <w:r>
-              <w:rPr>
-                <w:lang w:val="en-GB"/>
-              </w:rPr>
-              <w:t>NA</w:t>
-            </w:r>
-          </w:p>
-        </w:tc>
-      </w:tr>
-      <w:tr>
-        <w:tc>
-          <w:tcPr>
-            <w:tcW w:w="6232" w:type="dxa"/>
-            <w:vAlign w:val="center"/>
-          </w:tcPr>
-          <w:p>
-            <w:pPr>
-              <w:jc w:val="center"/>
-              <w:rPr>
-                <w:lang w:val="en-GB"/>
-              </w:rPr>
-            </w:pPr>
-            <w:r>
-              <w:rPr>
-                <w:lang w:val="en-GB"/>
-              </w:rPr>
-              <w:t xml:space="preserve">Daily energy production </w:t>
-            </w:r>
-          </w:p>
-        </w:tc>
-        <w:tc>
-          <w:tcPr>
-            <w:tcW w:w="3118" w:type="dxa"/>
-            <w:vAlign w:val="center"/>
-          </w:tcPr>
-          <w:p>
-            <w:pPr>
-              <w:jc w:val="center"/>
-              <w:rPr>
-                <w:lang w:val="en-GB"/>
-              </w:rPr>
-            </w:pPr>
-            <w:r>
-              <w:rPr>
-                <w:lang w:val="en-GB"/>
-              </w:rPr>
-              <w:t xml:space="preserve">Jan 2020 – </w:t>
-            </w:r>
-            <w:r>
-              <w:rPr>
-                <w:lang w:val="en-GB"/>
-              </w:rPr>
-              <w:t>March</w:t>
-            </w:r>
-            <w:r>
-              <w:rPr>
-                <w:lang w:val="en-GB"/>
-              </w:rPr>
-              <w:t xml:space="preserve"> 2021</w:t>
-            </w:r>
-          </w:p>
-        </w:tc>
-      </w:tr>
-      <w:tr>
-        <w:tc>
-          <w:tcPr>
-            <w:tcW w:w="6232" w:type="dxa"/>
-            <w:vAlign w:val="center"/>
-          </w:tcPr>
-          <w:p>
-            <w:pPr>
-              <w:jc w:val="center"/>
-              <w:rPr>
-                <w:lang w:val="en-GB"/>
-              </w:rPr>
-            </w:pPr>
-            <w:r>
-              <w:rPr>
-                <w:lang w:val="en-GB"/>
-              </w:rPr>
-              <w:t>Monthly contract energy document</w:t>
-            </w:r>
-          </w:p>
-        </w:tc>
-        <w:tc>
-          <w:tcPr>
-            <w:tcW w:w="3118" w:type="dxa"/>
-            <w:vAlign w:val="center"/>
-          </w:tcPr>
-          <w:p>
-            <w:pPr>
-              <w:jc w:val="center"/>
-              <w:rPr>
-                <w:lang w:val="en-GB"/>
-              </w:rPr>
-            </w:pPr>
-            <w:r>
-              <w:rPr>
-                <w:lang w:val="en-GB"/>
-              </w:rPr>
-              <w:t xml:space="preserve">Jan 2020 – </w:t>
-            </w:r>
-            <w:r>
-              <w:rPr>
-                <w:lang w:val="en-GB"/>
-              </w:rPr>
-              <w:t>March</w:t>
-            </w:r>
-            <w:r>
-              <w:rPr>
-                <w:lang w:val="en-GB"/>
-              </w:rPr>
-              <w:t xml:space="preserve"> 2021</w:t>
-            </w:r>
-          </w:p>
-        </w:tc>
-      </w:tr>
-    </w:tbl>
-    <w:p>
-      <w:pPr>
+      <w:r>
+        <w:rPr>
+          <w:lang w:val="en-GB"/>
+        </w:rPr>
+        <w:t xml:space="preserve"> </w:t>
+      </w:r>
+    </w:p>
+    <w:p>
+      <w:pPr>
+        <w:pStyle w:val="ListParagraph"/>
+        <w:numPr>
+          <w:ilvl w:val="0"/>
+          <w:numId w:val="2"/>
+        </w:numPr>
         <w:jc w:val="both"/>
         <w:rPr>
           <w:lang w:val="en-GB"/>
         </w:rPr>
       </w:pPr>
+      <w:r>
+        <w:rPr>
+          <w:lang w:val="en-GB"/>
+        </w:rPr>
+        <w:t xml:space="preserve">Hourly energy generation for the period of </w:t>
+      </w:r>
+      <w:r>
+        <w:rPr>
+          <w:lang w:val="en-GB"/>
+        </w:rPr>
+        <w:t>2014 – 2020</w:t>
+      </w:r>
+    </w:p>
+    <w:p>
+      <w:pPr>
+        <w:jc w:val="both"/>
+        <w:rPr>
+          <w:lang w:val="en-GB"/>
+        </w:rPr>
+      </w:pPr>
+      <w:r>
+        <w:rPr>
+          <w:lang w:val="en-GB"/>
+        </w:rPr>
+        <w:t>If the hourly energy generation is not available, the following data would work as a supplement:</w:t>
+      </w:r>
+    </w:p>
+    <w:p>
+      <w:pPr>
+        <w:pStyle w:val="ListParagraph"/>
+        <w:numPr>
+          <w:ilvl w:val="0"/>
+          <w:numId w:val="3"/>
+        </w:numPr>
+        <w:jc w:val="both"/>
+        <w:rPr>
+          <w:lang w:val="en-GB"/>
+        </w:rPr>
+      </w:pPr>
+      <w:r>
+        <w:rPr>
+          <w:lang w:val="en-GB"/>
+        </w:rPr>
+        <w:t>Daily energy generation from 2014 – 2020</w:t>
+      </w:r>
+    </w:p>
+    <w:p>
+      <w:pPr>
+        <w:pStyle w:val="ListParagraph"/>
+        <w:numPr>
+          <w:ilvl w:val="0"/>
+          <w:numId w:val="3"/>
+        </w:numPr>
+        <w:jc w:val="both"/>
+        <w:rPr>
+          <w:lang w:val="en-GB"/>
+        </w:rPr>
+      </w:pPr>
+      <w:r>
+        <w:rPr>
+          <w:lang w:val="en-GB"/>
+        </w:rPr>
+        <w:t>Daily hydroelectric plant disruptions (in hours) from 2014 – 2020 (if applicable)</w:t>
+      </w:r>
     </w:p>
     <w:p>
       <w:pPr>
@@ -758,6 +602,119 @@
 <file path=word/numbering.xml><?xml version="1.0" encoding="utf-8"?>
 <w:numbering xmlns:wpc="http://schemas.microsoft.com/office/word/2010/wordprocessingCanvas" xmlns:cx="http://schemas.microsoft.com/office/drawing/2014/chartex" xmlns:cx1="http://schemas.microsoft.com/office/drawing/2015/9/8/chartex" xmlns:cx2="http://schemas.microsoft.com/office/drawing/2015/10/21/chartex" xmlns:cx3="http://schemas.microsoft.com/office/drawing/2016/5/9/chartex" xmlns:cx4="http://schemas.microsoft.com/office/drawing/2016/5/10/chartex" xmlns:cx5="http://schemas.microsoft.com/office/drawing/2016/5/11/chartex" xmlns:cx6="http://schemas.microsoft.com/office/drawing/2016/5/12/chartex" xmlns:cx7="http://schemas.microsoft.com/office/drawing/2016/5/13/chartex" xmlns:cx8="http://schemas.microsoft.com/office/drawing/2016/5/14/chartex" xmlns:mc="http://schemas.openxmlformats.org/markup-compatibility/2006" xmlns:aink="http://schemas.microsoft.com/office/drawing/2016/ink" xmlns:am3d="http://schemas.microsoft.com/office/drawing/2017/model3d" xmlns:o="urn:schemas-microsoft-com:office:office" xmlns:r="http://schemas.openxmlformats.org/officeDocument/2006/relationships" xmlns:m="http://schemas.openxmlformats.org/officeDocument/2006/math" xmlns:v="urn:schemas-microsoft-com:vml" xmlns:wp14="http://schemas.microsoft.com/office/word/2010/wordprocessingDrawing" xmlns:wp="http://schemas.openxmlformats.org/drawingml/2006/wordprocessingDrawing" xmlns:w10="urn:schemas-microsoft-com:office:word" xmlns:w="http://schemas.openxmlformats.org/wordprocessingml/2006/main" xmlns:w14="http://schemas.microsoft.com/office/word/2010/wordml" xmlns:w15="http://schemas.microsoft.com/office/word/2012/wordml" xmlns:w16cex="http://schemas.microsoft.com/office/word/2018/wordml/cex" xmlns:w16cid="http://schemas.microsoft.com/office/word/2016/wordml/cid" xmlns:w16="http://schemas.microsoft.com/office/word/2018/wordml" xmlns:w16sdtdh="http://schemas.microsoft.com/office/word/2020/wordml/sdtdatahash" xmlns:w16se="http://schemas.microsoft.com/office/word/2015/wordml/symex" xmlns:wpg="http://schemas.microsoft.com/office/word/2010/wordprocessingGroup" xmlns:wpi="http://schemas.microsoft.com/office/word/2010/wordprocessingInk" xmlns:wne="http://schemas.microsoft.com/office/word/2006/wordml" xmlns:wps="http://schemas.microsoft.com/office/word/2010/wordprocessingShape" mc:Ignorable="w14 w15 w16se w16cid w16 w16cex w16sdtdh wp14">
   <w:abstractNum w:abstractNumId="0" w15:restartNumberingAfterBreak="0">
+    <w:nsid w:val="2DC63428"/>
+    <w:multiLevelType w:val="hybridMultilevel"/>
+    <w:tmpl w:val="BE123FA8"/>
+    <w:lvl w:ilvl="0" w:tplc="0DB8B5FA">
+      <w:start w:val="22"/>
+      <w:numFmt w:val="bullet"/>
+      <w:lvlText w:val="-"/>
+      <w:lvlJc w:val="left"/>
+      <w:pPr>
+        <w:ind w:left="720" w:hanging="360"/>
+      </w:pPr>
+      <w:rPr>
+        <w:rFonts w:ascii="Times New Roman" w:eastAsiaTheme="minorHAnsi" w:hAnsi="Times New Roman" w:cs="Times New Roman" w:hint="default"/>
+      </w:rPr>
+    </w:lvl>
+    <w:lvl w:ilvl="1" w:tplc="10090003" w:tentative="1">
+      <w:start w:val="1"/>
+      <w:numFmt w:val="bullet"/>
+      <w:lvlText w:val="o"/>
+      <w:lvlJc w:val="left"/>
+      <w:pPr>
+        <w:ind w:left="1440" w:hanging="360"/>
+      </w:pPr>
+      <w:rPr>
+        <w:rFonts w:ascii="Courier New" w:hAnsi="Courier New" w:cs="Courier New" w:hint="default"/>
+      </w:rPr>
+    </w:lvl>
+    <w:lvl w:ilvl="2" w:tplc="10090005" w:tentative="1">
+      <w:start w:val="1"/>
+      <w:numFmt w:val="bullet"/>
+      <w:lvlText w:val=""/>
+      <w:lvlJc w:val="left"/>
+      <w:pPr>
+        <w:ind w:left="2160" w:hanging="360"/>
+      </w:pPr>
+      <w:rPr>
+        <w:rFonts w:ascii="Wingdings" w:hAnsi="Wingdings" w:hint="default"/>
+      </w:rPr>
+    </w:lvl>
+    <w:lvl w:ilvl="3" w:tplc="10090001" w:tentative="1">
+      <w:start w:val="1"/>
+      <w:numFmt w:val="bullet"/>
+      <w:lvlText w:val=""/>
+      <w:lvlJc w:val="left"/>
+      <w:pPr>
+        <w:ind w:left="2880" w:hanging="360"/>
+      </w:pPr>
+      <w:rPr>
+        <w:rFonts w:ascii="Symbol" w:hAnsi="Symbol" w:hint="default"/>
+      </w:rPr>
+    </w:lvl>
+    <w:lvl w:ilvl="4" w:tplc="10090003" w:tentative="1">
+      <w:start w:val="1"/>
+      <w:numFmt w:val="bullet"/>
+      <w:lvlText w:val="o"/>
+      <w:lvlJc w:val="left"/>
+      <w:pPr>
+        <w:ind w:left="3600" w:hanging="360"/>
+      </w:pPr>
+      <w:rPr>
+        <w:rFonts w:ascii="Courier New" w:hAnsi="Courier New" w:cs="Courier New" w:hint="default"/>
+      </w:rPr>
+    </w:lvl>
+    <w:lvl w:ilvl="5" w:tplc="10090005" w:tentative="1">
+      <w:start w:val="1"/>
+      <w:numFmt w:val="bullet"/>
+      <w:lvlText w:val=""/>
+      <w:lvlJc w:val="left"/>
+      <w:pPr>
+        <w:ind w:left="4320" w:hanging="360"/>
+      </w:pPr>
+      <w:rPr>
+        <w:rFonts w:ascii="Wingdings" w:hAnsi="Wingdings" w:hint="default"/>
+      </w:rPr>
+    </w:lvl>
+    <w:lvl w:ilvl="6" w:tplc="10090001" w:tentative="1">
+      <w:start w:val="1"/>
+      <w:numFmt w:val="bullet"/>
+      <w:lvlText w:val=""/>
+      <w:lvlJc w:val="left"/>
+      <w:pPr>
+        <w:ind w:left="5040" w:hanging="360"/>
+      </w:pPr>
+      <w:rPr>
+        <w:rFonts w:ascii="Symbol" w:hAnsi="Symbol" w:hint="default"/>
+      </w:rPr>
+    </w:lvl>
+    <w:lvl w:ilvl="7" w:tplc="10090003" w:tentative="1">
+      <w:start w:val="1"/>
+      <w:numFmt w:val="bullet"/>
+      <w:lvlText w:val="o"/>
+      <w:lvlJc w:val="left"/>
+      <w:pPr>
+        <w:ind w:left="5760" w:hanging="360"/>
+      </w:pPr>
+      <w:rPr>
+        <w:rFonts w:ascii="Courier New" w:hAnsi="Courier New" w:cs="Courier New" w:hint="default"/>
+      </w:rPr>
+    </w:lvl>
+    <w:lvl w:ilvl="8" w:tplc="10090005" w:tentative="1">
+      <w:start w:val="1"/>
+      <w:numFmt w:val="bullet"/>
+      <w:lvlText w:val=""/>
+      <w:lvlJc w:val="left"/>
+      <w:pPr>
+        <w:ind w:left="6480" w:hanging="360"/>
+      </w:pPr>
+      <w:rPr>
+        <w:rFonts w:ascii="Wingdings" w:hAnsi="Wingdings" w:hint="default"/>
+      </w:rPr>
+    </w:lvl>
+  </w:abstractNum>
+  <w:abstractNum w:abstractNumId="1" w15:restartNumberingAfterBreak="0">
     <w:nsid w:val="499F18FD"/>
     <w:multiLevelType w:val="hybridMultilevel"/>
     <w:tmpl w:val="DF486256"/>
@@ -846,7 +803,126 @@
       </w:pPr>
     </w:lvl>
   </w:abstractNum>
+  <w:abstractNum w:abstractNumId="2" w15:restartNumberingAfterBreak="0">
+    <w:nsid w:val="6E9F2603"/>
+    <w:multiLevelType w:val="hybridMultilevel"/>
+    <w:tmpl w:val="F528AB0C"/>
+    <w:lvl w:ilvl="0" w:tplc="10090001">
+      <w:start w:val="1"/>
+      <w:numFmt w:val="bullet"/>
+      <w:lvlText w:val=""/>
+      <w:lvlJc w:val="left"/>
+      <w:pPr>
+        <w:ind w:left="720" w:hanging="360"/>
+      </w:pPr>
+      <w:rPr>
+        <w:rFonts w:ascii="Symbol" w:hAnsi="Symbol" w:hint="default"/>
+      </w:rPr>
+    </w:lvl>
+    <w:lvl w:ilvl="1" w:tplc="10090003" w:tentative="1">
+      <w:start w:val="1"/>
+      <w:numFmt w:val="bullet"/>
+      <w:lvlText w:val="o"/>
+      <w:lvlJc w:val="left"/>
+      <w:pPr>
+        <w:ind w:left="1440" w:hanging="360"/>
+      </w:pPr>
+      <w:rPr>
+        <w:rFonts w:ascii="Courier New" w:hAnsi="Courier New" w:cs="Courier New" w:hint="default"/>
+      </w:rPr>
+    </w:lvl>
+    <w:lvl w:ilvl="2" w:tplc="10090005" w:tentative="1">
+      <w:start w:val="1"/>
+      <w:numFmt w:val="bullet"/>
+      <w:lvlText w:val=""/>
+      <w:lvlJc w:val="left"/>
+      <w:pPr>
+        <w:ind w:left="2160" w:hanging="360"/>
+      </w:pPr>
+      <w:rPr>
+        <w:rFonts w:ascii="Wingdings" w:hAnsi="Wingdings" w:hint="default"/>
+      </w:rPr>
+    </w:lvl>
+    <w:lvl w:ilvl="3" w:tplc="10090001" w:tentative="1">
+      <w:start w:val="1"/>
+      <w:numFmt w:val="bullet"/>
+      <w:lvlText w:val=""/>
+      <w:lvlJc w:val="left"/>
+      <w:pPr>
+        <w:ind w:left="2880" w:hanging="360"/>
+      </w:pPr>
+      <w:rPr>
+        <w:rFonts w:ascii="Symbol" w:hAnsi="Symbol" w:hint="default"/>
+      </w:rPr>
+    </w:lvl>
+    <w:lvl w:ilvl="4" w:tplc="10090003" w:tentative="1">
+      <w:start w:val="1"/>
+      <w:numFmt w:val="bullet"/>
+      <w:lvlText w:val="o"/>
+      <w:lvlJc w:val="left"/>
+      <w:pPr>
+        <w:ind w:left="3600" w:hanging="360"/>
+      </w:pPr>
+      <w:rPr>
+        <w:rFonts w:ascii="Courier New" w:hAnsi="Courier New" w:cs="Courier New" w:hint="default"/>
+      </w:rPr>
+    </w:lvl>
+    <w:lvl w:ilvl="5" w:tplc="10090005" w:tentative="1">
+      <w:start w:val="1"/>
+      <w:numFmt w:val="bullet"/>
+      <w:lvlText w:val=""/>
+      <w:lvlJc w:val="left"/>
+      <w:pPr>
+        <w:ind w:left="4320" w:hanging="360"/>
+      </w:pPr>
+      <w:rPr>
+        <w:rFonts w:ascii="Wingdings" w:hAnsi="Wingdings" w:hint="default"/>
+      </w:rPr>
+    </w:lvl>
+    <w:lvl w:ilvl="6" w:tplc="10090001" w:tentative="1">
+      <w:start w:val="1"/>
+      <w:numFmt w:val="bullet"/>
+      <w:lvlText w:val=""/>
+      <w:lvlJc w:val="left"/>
+      <w:pPr>
+        <w:ind w:left="5040" w:hanging="360"/>
+      </w:pPr>
+      <w:rPr>
+        <w:rFonts w:ascii="Symbol" w:hAnsi="Symbol" w:hint="default"/>
+      </w:rPr>
+    </w:lvl>
+    <w:lvl w:ilvl="7" w:tplc="10090003" w:tentative="1">
+      <w:start w:val="1"/>
+      <w:numFmt w:val="bullet"/>
+      <w:lvlText w:val="o"/>
+      <w:lvlJc w:val="left"/>
+      <w:pPr>
+        <w:ind w:left="5760" w:hanging="360"/>
+      </w:pPr>
+      <w:rPr>
+        <w:rFonts w:ascii="Courier New" w:hAnsi="Courier New" w:cs="Courier New" w:hint="default"/>
+      </w:rPr>
+    </w:lvl>
+    <w:lvl w:ilvl="8" w:tplc="10090005" w:tentative="1">
+      <w:start w:val="1"/>
+      <w:numFmt w:val="bullet"/>
+      <w:lvlText w:val=""/>
+      <w:lvlJc w:val="left"/>
+      <w:pPr>
+        <w:ind w:left="6480" w:hanging="360"/>
+      </w:pPr>
+      <w:rPr>
+        <w:rFonts w:ascii="Wingdings" w:hAnsi="Wingdings" w:hint="default"/>
+      </w:rPr>
+    </w:lvl>
+  </w:abstractNum>
   <w:num w:numId="1">
+    <w:abstractNumId w:val="1"/>
+  </w:num>
+  <w:num w:numId="2">
+    <w:abstractNumId w:val="2"/>
+  </w:num>
+  <w:num w:numId="3">
     <w:abstractNumId w:val="0"/>
   </w:num>
 </w:numbering>

</xml_diff>